<commit_message>
update sem analysis ex
</commit_message>
<xml_diff>
--- a/docs/other/MSc Semantic Analysis Exercise.docx
+++ b/docs/other/MSc Semantic Analysis Exercise.docx
@@ -201,20 +201,28 @@
           <w:rPr>
             <w:rStyle w:val="Hyperlink"/>
           </w:rPr>
-          <w:t>The quantitative analysis of agrammatic production</w:t>
+          <w:t>The quan</w:t>
         </w:r>
-      </w:hyperlink>
-      <w:r>
-        <w:t xml:space="preserve">: Procedure and data. Brain and Language, 37(3), 440–479. </w:t>
-      </w:r>
-      <w:hyperlink r:id="rId6" w:history="1">
+        <w:bookmarkStart w:id="0" w:name="_GoBack"/>
+        <w:bookmarkEnd w:id="0"/>
         <w:r>
           <w:rPr>
             <w:rStyle w:val="Hyperlink"/>
           </w:rPr>
-          <w:t>https://doi.org/10.1016/0093-934X(89)90030-8</w:t>
+          <w:t>titative analysis of agrammatic production</w:t>
         </w:r>
       </w:hyperlink>
+      <w:r>
+        <w:t xml:space="preserve">: Procedure and data. Brain and Language, 37(3), 440–479. </w:t>
+      </w:r>
+      <w:r>
+        <w:rPr>
+          <w:rStyle w:val="Hyperlink"/>
+          <w:color w:val="000000" w:themeColor="text1"/>
+          <w:u w:val="none"/>
+        </w:rPr>
+        <w:t>https://doi.org/10.1016/0093-934X(89)90030-8</w:t>
+      </w:r>
     </w:p>
     <w:p>
       <w:pPr>
@@ -222,13 +230,18 @@
       </w:pPr>
     </w:p>
     <w:p>
+      <w:r>
+        <w:t>The relevant information on utterance segmentation is in Section V or the Appendix.</w:t>
+      </w:r>
+    </w:p>
+    <w:p>
       <w:pPr>
         <w:ind w:right="379"/>
       </w:pPr>
       <w:r>
         <w:t xml:space="preserve">Click on the hyperlink above to access, or go to this URL: </w:t>
       </w:r>
-      <w:hyperlink r:id="rId7" w:history="1">
+      <w:hyperlink r:id="rId6" w:history="1">
         <w:r>
           <w:rPr>
             <w:rStyle w:val="Hyperlink"/>
@@ -243,16 +256,86 @@
     <w:p/>
     <w:p>
       <w:r>
-        <w:t>The relevant information on utterance segmentation is in Section V or the Appendix.</w:t>
+        <w:t>Further details on segmentation are provided in</w:t>
       </w:r>
     </w:p>
     <w:p/>
     <w:p>
       <w:pPr>
+        <w:ind w:left="284"/>
+      </w:pPr>
+      <w:proofErr w:type="spellStart"/>
+      <w:r>
+        <w:t>Rochon</w:t>
+      </w:r>
+      <w:proofErr w:type="spellEnd"/>
+      <w:r>
+        <w:t xml:space="preserve">, E., </w:t>
+      </w:r>
+      <w:proofErr w:type="spellStart"/>
+      <w:r>
+        <w:t>Saffran</w:t>
+      </w:r>
+      <w:proofErr w:type="spellEnd"/>
+      <w:r>
+        <w:t xml:space="preserve">, E. M., Berndt, R. S., &amp; Schwartz, M. F. (2000). </w:t>
+      </w:r>
+      <w:hyperlink r:id="rId7" w:history="1">
+        <w:r>
+          <w:rPr>
+            <w:rStyle w:val="Hyperlink"/>
+          </w:rPr>
+          <w:t>Quantitative Analysis of Aphasic Sentence Production</w:t>
+        </w:r>
+      </w:hyperlink>
+      <w:r>
+        <w:t>: Further Development and New Data. Brain and Language, 72(3), 193–218. https://doi.org/10.1006/brln.1999.2285</w:t>
+      </w:r>
+    </w:p>
+    <w:p>
+      <w:pPr>
+        <w:ind w:left="284"/>
+      </w:pPr>
+    </w:p>
+    <w:p>
+      <w:r>
+        <w:t xml:space="preserve">Click on the hyperlink above, or go to the this URL: </w:t>
+      </w:r>
+      <w:hyperlink r:id="rId8" w:history="1">
+        <w:r>
+          <w:rPr>
+            <w:rStyle w:val="Hyperlink"/>
+          </w:rPr>
+          <w:t>https://www.sciencedirect.com/science/article/pii/S0093934X9992285X?via%3Dihub</w:t>
+        </w:r>
+      </w:hyperlink>
+    </w:p>
+    <w:p/>
+    <w:p>
+      <w:pPr>
         <w:outlineLvl w:val="0"/>
       </w:pPr>
-      <w:r>
-        <w:t>Then use a code to classify the sentence;</w:t>
+    </w:p>
+    <w:p>
+      <w:pPr>
+        <w:outlineLvl w:val="0"/>
+      </w:pPr>
+    </w:p>
+    <w:p>
+      <w:pPr>
+        <w:outlineLvl w:val="0"/>
+      </w:pPr>
+    </w:p>
+    <w:p>
+      <w:pPr>
+        <w:outlineLvl w:val="0"/>
+      </w:pPr>
+      <w:r>
+        <w:lastRenderedPageBreak/>
+        <w:t>T</w:t>
+      </w:r>
+      <w:r>
+        <w:t>hen use a code to classify the sentence;</w:t>
       </w:r>
     </w:p>
     <w:p/>
@@ -337,7 +420,6 @@
           <w:i/>
           <w:highlight w:val="lightGray"/>
         </w:rPr>
-        <w:lastRenderedPageBreak/>
         <w:t xml:space="preserve">The scary witch </w:t>
       </w:r>
       <w:r>
@@ -570,7 +652,7 @@
       <w:r>
         <w:t xml:space="preserve">Webster, J., Franklin, S., &amp; Howard, D. (2007). </w:t>
       </w:r>
-      <w:hyperlink r:id="rId8" w:history="1">
+      <w:hyperlink r:id="rId9" w:history="1">
         <w:r>
           <w:rPr>
             <w:rStyle w:val="Hyperlink"/>
@@ -601,22 +683,33 @@
       <w:r>
         <w:t xml:space="preserve">(5), 363–394. </w:t>
       </w:r>
-      <w:hyperlink r:id="rId9" w:history="1">
+      <w:r>
+        <w:rPr>
+          <w:rStyle w:val="Hyperlink"/>
+          <w:color w:val="000000" w:themeColor="text1"/>
+          <w:u w:val="none"/>
+        </w:rPr>
+        <w:t>https://doi.org/10.1016/j.jneuroling.2007.02.002</w:t>
+      </w:r>
+    </w:p>
+    <w:p/>
+    <w:p>
+      <w:r>
+        <w:t xml:space="preserve">Click on the hyperlink above to access the article or go to the following URL: </w:t>
+      </w:r>
+      <w:hyperlink r:id="rId10" w:history="1">
         <w:r>
           <w:rPr>
             <w:rStyle w:val="Hyperlink"/>
           </w:rPr>
-          <w:t>https://doi.org/10.1016/j.jneuroling.2007.02.002</w:t>
+          <w:t>https://www.sciencedirect.com/science/article/pii/S0911604407000127</w:t>
         </w:r>
       </w:hyperlink>
     </w:p>
     <w:p/>
     <w:p>
       <w:r>
-        <w:t xml:space="preserve">Click on the hyperlink above to access the article or go to the following URL: </w:t>
-      </w:r>
-      <w:r>
-        <w:t>https://www.sciencedirect.com/science/article/pii/S0911604407000127</w:t>
+        <w:t>In particular you should look at table B1. The bold figures show performance greater or less than 2 standard deviations above and below the mean. This data is summarised below:</w:t>
       </w:r>
     </w:p>
     <w:p/>
@@ -626,11 +719,8 @@
       </w:r>
     </w:p>
     <w:p/>
-    <w:p>
-      <w:r>
-        <w:t>In particular you should look at table B1. The bold figures show performance greater or less than 2 standard deviations above and below the mean. This data is summarised below:</w:t>
-      </w:r>
-    </w:p>
+    <w:p/>
+    <w:p/>
     <w:p/>
     <w:p>
       <w:pPr>
@@ -642,6 +732,7 @@
         <w:ind w:left="1276"/>
       </w:pPr>
       <w:r>
+        <w:lastRenderedPageBreak/>
         <w:t>% UTS more than 8.5%</w:t>
       </w:r>
       <w:r>
@@ -781,7 +872,6 @@
         <w:pStyle w:val="Heading2"/>
       </w:pPr>
       <w:r>
-        <w:lastRenderedPageBreak/>
         <w:t>Practicalities</w:t>
       </w:r>
     </w:p>
@@ -1339,92 +1429,9 @@
     </w:p>
     <w:p>
       <w:pPr>
-        <w:rPr>
-          <w:rFonts w:ascii="Times" w:hAnsi="Times" w:cs="Arial"/>
-          <w:i/>
-          <w:sz w:val="22"/>
-          <w:szCs w:val="22"/>
-        </w:rPr>
-      </w:pPr>
-    </w:p>
-    <w:p>
-      <w:pPr>
-        <w:rPr>
-          <w:rFonts w:ascii="Times" w:hAnsi="Times" w:cs="Arial"/>
-          <w:i/>
-          <w:sz w:val="22"/>
-          <w:szCs w:val="22"/>
-        </w:rPr>
-      </w:pPr>
-    </w:p>
-    <w:p>
-      <w:pPr>
-        <w:rPr>
-          <w:rFonts w:ascii="Times" w:hAnsi="Times" w:cs="Arial"/>
-          <w:i/>
-          <w:sz w:val="22"/>
-          <w:szCs w:val="22"/>
-        </w:rPr>
-      </w:pPr>
-    </w:p>
-    <w:p>
-      <w:pPr>
-        <w:rPr>
-          <w:rFonts w:ascii="Times" w:hAnsi="Times" w:cs="Arial"/>
-          <w:i/>
-          <w:sz w:val="22"/>
-          <w:szCs w:val="22"/>
-        </w:rPr>
-      </w:pPr>
-    </w:p>
-    <w:p>
-      <w:pPr>
-        <w:rPr>
-          <w:rFonts w:ascii="Times" w:hAnsi="Times" w:cs="Arial"/>
-          <w:i/>
-          <w:sz w:val="22"/>
-          <w:szCs w:val="22"/>
-        </w:rPr>
-      </w:pPr>
-    </w:p>
-    <w:p>
-      <w:pPr>
-        <w:rPr>
-          <w:rFonts w:ascii="Times" w:hAnsi="Times" w:cs="Arial"/>
-          <w:i/>
-          <w:sz w:val="22"/>
-          <w:szCs w:val="22"/>
-        </w:rPr>
-      </w:pPr>
-    </w:p>
-    <w:p>
-      <w:pPr>
-        <w:rPr>
-          <w:rFonts w:ascii="Times" w:hAnsi="Times" w:cs="Arial"/>
-          <w:i/>
-          <w:sz w:val="22"/>
-          <w:szCs w:val="22"/>
-        </w:rPr>
-      </w:pPr>
-    </w:p>
-    <w:p>
-      <w:pPr>
-        <w:rPr>
-          <w:rFonts w:ascii="Times" w:hAnsi="Times" w:cs="Arial"/>
-          <w:i/>
-          <w:sz w:val="22"/>
-          <w:szCs w:val="22"/>
-        </w:rPr>
-      </w:pPr>
-      <w:bookmarkStart w:id="0" w:name="_GoBack"/>
-      <w:bookmarkEnd w:id="0"/>
-    </w:p>
-    <w:p>
-      <w:pPr>
         <w:pStyle w:val="Heading2"/>
       </w:pPr>
       <w:r>
-        <w:lastRenderedPageBreak/>
         <w:t>The transcripts.</w:t>
       </w:r>
     </w:p>
@@ -2165,6 +2172,7 @@
           <w:sz w:val="22"/>
           <w:szCs w:val="22"/>
         </w:rPr>
+        <w:lastRenderedPageBreak/>
         <w:t xml:space="preserve">CG: yes and after that ..... ever happily ever after  </w:t>
       </w:r>
     </w:p>
@@ -2244,7 +2252,6 @@
           <w:sz w:val="22"/>
           <w:szCs w:val="22"/>
         </w:rPr>
-        <w:lastRenderedPageBreak/>
         <w:t xml:space="preserve">Rate: 23.13 wpm </w:t>
       </w:r>
     </w:p>

</xml_diff>